<commit_message>
solving a small issue
</commit_message>
<xml_diff>
--- a/preparing/ICS411_LiteratureReview_AlTurki_AlShaibani_Albetairi.docx
+++ b/preparing/ICS411_LiteratureReview_AlTurki_AlShaibani_Albetairi.docx
@@ -2960,36 +2960,7 @@
               <w:rPr>
                 <w:webHidden/>
               </w:rPr>
-              <w:fldChar w:fldCharType="begin"/>
-            </w:r>
-            <w:r>
-              <w:rPr>
-                <w:webHidden/>
-              </w:rPr>
-              <w:instrText xml:space="preserve"> PAGEREF _Toc506756873 \h </w:instrText>
-            </w:r>
-            <w:r>
-              <w:rPr>
-                <w:webHidden/>
-              </w:rPr>
-            </w:r>
-            <w:r>
-              <w:rPr>
-                <w:webHidden/>
-              </w:rPr>
-              <w:fldChar w:fldCharType="separate"/>
-            </w:r>
-            <w:r>
-              <w:rPr>
-                <w:webHidden/>
-              </w:rPr>
-              <w:t>0</w:t>
-            </w:r>
-            <w:r>
-              <w:rPr>
-                <w:webHidden/>
-              </w:rPr>
-              <w:fldChar w:fldCharType="end"/>
+              <w:t>9</w:t>
             </w:r>
           </w:hyperlink>
         </w:p>
@@ -3023,36 +2994,7 @@
               <w:rPr>
                 <w:webHidden/>
               </w:rPr>
-              <w:fldChar w:fldCharType="begin"/>
-            </w:r>
-            <w:r>
-              <w:rPr>
-                <w:webHidden/>
-              </w:rPr>
-              <w:instrText xml:space="preserve"> PAGEREF _Toc506756874 \h </w:instrText>
-            </w:r>
-            <w:r>
-              <w:rPr>
-                <w:webHidden/>
-              </w:rPr>
-            </w:r>
-            <w:r>
-              <w:rPr>
-                <w:webHidden/>
-              </w:rPr>
-              <w:fldChar w:fldCharType="separate"/>
-            </w:r>
-            <w:r>
-              <w:rPr>
-                <w:webHidden/>
-              </w:rPr>
-              <w:t>0</w:t>
-            </w:r>
-            <w:r>
-              <w:rPr>
-                <w:webHidden/>
-              </w:rPr>
-              <w:fldChar w:fldCharType="end"/>
+              <w:t>14</w:t>
             </w:r>
           </w:hyperlink>
         </w:p>
@@ -3069,55 +3011,64 @@
               <w:bdr w:val="none" w:sz="0" w:space="0" w:color="auto"/>
             </w:rPr>
           </w:pPr>
-          <w:hyperlink w:anchor="_Toc506756875" w:history="1">
-            <w:r>
-              <w:rPr>
-                <w:rStyle w:val="Hyperlink"/>
-              </w:rPr>
-              <w:t>References</w:t>
-            </w:r>
-            <w:r>
-              <w:rPr>
-                <w:webHidden/>
-              </w:rPr>
-              <w:tab/>
-            </w:r>
-            <w:r>
-              <w:rPr>
-                <w:webHidden/>
-              </w:rPr>
-              <w:fldChar w:fldCharType="begin"/>
-            </w:r>
-            <w:r>
-              <w:rPr>
-                <w:webHidden/>
-              </w:rPr>
-              <w:instrText xml:space="preserve"> PAGEREF _Toc506756875 \h </w:instrText>
-            </w:r>
-            <w:r>
-              <w:rPr>
-                <w:webHidden/>
-              </w:rPr>
-            </w:r>
-            <w:r>
-              <w:rPr>
-                <w:webHidden/>
-              </w:rPr>
-              <w:fldChar w:fldCharType="separate"/>
-            </w:r>
-            <w:r>
-              <w:rPr>
-                <w:webHidden/>
-              </w:rPr>
-              <w:t>1</w:t>
-            </w:r>
-            <w:r>
-              <w:rPr>
-                <w:webHidden/>
-              </w:rPr>
-              <w:fldChar w:fldCharType="end"/>
-            </w:r>
-          </w:hyperlink>
+          <w:r>
+            <w:rPr>
+              <w:rStyle w:val="Hyperlink"/>
+            </w:rPr>
+            <w:fldChar w:fldCharType="begin"/>
+          </w:r>
+          <w:r>
+            <w:rPr>
+              <w:rStyle w:val="Hyperlink"/>
+            </w:rPr>
+            <w:instrText xml:space="preserve"> </w:instrText>
+          </w:r>
+          <w:r>
+            <w:instrText>HYPERLINK \l "_Toc506756875"</w:instrText>
+          </w:r>
+          <w:r>
+            <w:rPr>
+              <w:rStyle w:val="Hyperlink"/>
+            </w:rPr>
+            <w:instrText xml:space="preserve"> </w:instrText>
+          </w:r>
+          <w:r>
+            <w:rPr>
+              <w:rStyle w:val="Hyperlink"/>
+            </w:rPr>
+          </w:r>
+          <w:r>
+            <w:rPr>
+              <w:rStyle w:val="Hyperlink"/>
+            </w:rPr>
+            <w:fldChar w:fldCharType="separate"/>
+          </w:r>
+          <w:r>
+            <w:rPr>
+              <w:rStyle w:val="Hyperlink"/>
+            </w:rPr>
+            <w:t>References</w:t>
+          </w:r>
+          <w:r>
+            <w:rPr>
+              <w:webHidden/>
+            </w:rPr>
+            <w:tab/>
+          </w:r>
+          <w:r>
+            <w:rPr>
+              <w:webHidden/>
+            </w:rPr>
+            <w:t>15</w:t>
+          </w:r>
+          <w:bookmarkStart w:id="56" w:name="_GoBack"/>
+          <w:bookmarkEnd w:id="56"/>
+          <w:r>
+            <w:rPr>
+              <w:rStyle w:val="Hyperlink"/>
+            </w:rPr>
+            <w:fldChar w:fldCharType="end"/>
+          </w:r>
         </w:p>
         <w:p>
           <w:pPr>
@@ -3198,7 +3149,7 @@
           <w:noProof w:val="0"/>
         </w:rPr>
       </w:pPr>
-      <w:bookmarkStart w:id="56" w:name="_Toc506756865"/>
+      <w:bookmarkStart w:id="57" w:name="_Toc506756865"/>
       <w:r>
         <w:rPr>
           <w:noProof w:val="0"/>
@@ -3206,7 +3157,7 @@
         <w:lastRenderedPageBreak/>
         <w:t>Introduction</w:t>
       </w:r>
-      <w:bookmarkEnd w:id="56"/>
+      <w:bookmarkEnd w:id="57"/>
     </w:p>
     <w:p>
       <w:pPr>
@@ -3333,16 +3284,16 @@
           <w:noProof w:val="0"/>
         </w:rPr>
       </w:pPr>
-      <w:bookmarkStart w:id="57" w:name="_Toc506107268"/>
-      <w:bookmarkStart w:id="58" w:name="_Toc506756866"/>
+      <w:bookmarkStart w:id="58" w:name="_Toc506107268"/>
+      <w:bookmarkStart w:id="59" w:name="_Toc506756866"/>
       <w:r>
         <w:rPr>
           <w:noProof w:val="0"/>
         </w:rPr>
         <w:t>Purpose of This Document</w:t>
       </w:r>
-      <w:bookmarkEnd w:id="57"/>
       <w:bookmarkEnd w:id="58"/>
+      <w:bookmarkEnd w:id="59"/>
     </w:p>
     <w:p>
       <w:pPr>
@@ -3634,7 +3585,7 @@
           <w:noProof w:val="0"/>
         </w:rPr>
       </w:pPr>
-      <w:bookmarkStart w:id="59" w:name="_Toc506756867"/>
+      <w:bookmarkStart w:id="60" w:name="_Toc506756867"/>
       <w:r>
         <w:rPr>
           <w:noProof w:val="0"/>
@@ -3654,7 +3605,7 @@
         </w:rPr>
         <w:t xml:space="preserve"> Work #1</w:t>
       </w:r>
-      <w:bookmarkEnd w:id="59"/>
+      <w:bookmarkEnd w:id="60"/>
     </w:p>
     <w:p>
       <w:pPr>
@@ -4101,7 +4052,7 @@
           <w:noProof w:val="0"/>
         </w:rPr>
       </w:pPr>
-      <w:bookmarkStart w:id="60" w:name="_Toc506756868"/>
+      <w:bookmarkStart w:id="61" w:name="_Toc506756868"/>
       <w:r>
         <w:rPr>
           <w:noProof w:val="0"/>
@@ -4109,7 +4060,7 @@
         <w:lastRenderedPageBreak/>
         <w:t>Review of Work #2</w:t>
       </w:r>
-      <w:bookmarkEnd w:id="60"/>
+      <w:bookmarkEnd w:id="61"/>
     </w:p>
     <w:p>
       <w:pPr>
@@ -4556,7 +4507,7 @@
           <w:noProof w:val="0"/>
         </w:rPr>
       </w:pPr>
-      <w:bookmarkStart w:id="61" w:name="_Toc506756869"/>
+      <w:bookmarkStart w:id="62" w:name="_Toc506756869"/>
       <w:r>
         <w:rPr>
           <w:noProof w:val="0"/>
@@ -4564,7 +4515,7 @@
         <w:lastRenderedPageBreak/>
         <w:t>Review of Work #3</w:t>
       </w:r>
-      <w:bookmarkEnd w:id="61"/>
+      <w:bookmarkEnd w:id="62"/>
     </w:p>
     <w:p>
       <w:pPr>
@@ -5150,7 +5101,7 @@
           <w:noProof w:val="0"/>
         </w:rPr>
       </w:pPr>
-      <w:bookmarkStart w:id="62" w:name="_Toc506756870"/>
+      <w:bookmarkStart w:id="63" w:name="_Toc506756870"/>
       <w:r>
         <w:rPr>
           <w:noProof w:val="0"/>
@@ -5158,7 +5109,7 @@
         <w:lastRenderedPageBreak/>
         <w:t>Review of Work #4</w:t>
       </w:r>
-      <w:bookmarkEnd w:id="62"/>
+      <w:bookmarkEnd w:id="63"/>
     </w:p>
     <w:p>
       <w:pPr>
@@ -5345,8 +5296,6 @@
         </w:rPr>
         <w:t>datasets</w:t>
       </w:r>
-      <w:bookmarkStart w:id="63" w:name="_GoBack"/>
-      <w:bookmarkEnd w:id="63"/>
       <w:r>
         <w:rPr>
           <w:noProof w:val="0"/>
@@ -6788,7 +6737,6 @@
           <w:pgMar w:top="1440" w:right="1080" w:bottom="1440" w:left="1080" w:header="720" w:footer="720" w:gutter="0"/>
           <w:pgNumType w:start="0"/>
           <w:cols w:space="720"/>
-          <w:titlePg/>
           <w:docGrid w:linePitch="326"/>
         </w:sectPr>
       </w:pPr>
@@ -10665,61 +10613,7 @@
                 <w:szCs w:val="20"/>
                 <w:u w:val="single"/>
               </w:rPr>
-              <w:t>93</w:t>
-            </w:r>
-            <w:r>
-              <w:rPr>
-                <w:rFonts w:asciiTheme="majorBidi" w:hAnsiTheme="majorBidi" w:cstheme="majorBidi"/>
-                <w:sz w:val="20"/>
-                <w:szCs w:val="20"/>
-                <w:u w:val="single"/>
-              </w:rPr>
-              <w:t>.</w:t>
-            </w:r>
-            <w:r>
-              <w:rPr>
-                <w:rFonts w:asciiTheme="majorBidi" w:hAnsiTheme="majorBidi" w:cstheme="majorBidi"/>
-                <w:sz w:val="20"/>
-                <w:szCs w:val="20"/>
-                <w:u w:val="single"/>
-              </w:rPr>
-              <w:t>0</w:t>
-            </w:r>
-            <w:r>
-              <w:rPr>
-                <w:rFonts w:asciiTheme="majorBidi" w:hAnsiTheme="majorBidi" w:cstheme="majorBidi"/>
-                <w:sz w:val="20"/>
-                <w:szCs w:val="20"/>
-                <w:u w:val="single"/>
-              </w:rPr>
-              <w:t>±</w:t>
-            </w:r>
-            <w:r>
-              <w:rPr>
-                <w:rFonts w:asciiTheme="majorBidi" w:hAnsiTheme="majorBidi" w:cstheme="majorBidi"/>
-                <w:sz w:val="20"/>
-                <w:szCs w:val="20"/>
-                <w:u w:val="single"/>
-              </w:rPr>
-              <w:t>1</w:t>
-            </w:r>
-            <w:r>
-              <w:rPr>
-                <w:rFonts w:asciiTheme="majorBidi" w:hAnsiTheme="majorBidi" w:cstheme="majorBidi"/>
-                <w:sz w:val="20"/>
-                <w:szCs w:val="20"/>
-                <w:u w:val="single"/>
-              </w:rPr>
-              <w:t>.</w:t>
-            </w:r>
-            <w:r>
-              <w:rPr>
-                <w:rFonts w:asciiTheme="majorBidi" w:hAnsiTheme="majorBidi" w:cstheme="majorBidi"/>
-                <w:sz w:val="20"/>
-                <w:szCs w:val="20"/>
-                <w:u w:val="single"/>
-              </w:rPr>
-              <w:t>8</w:t>
+              <w:t>93.0±1.8</w:t>
             </w:r>
           </w:p>
           <w:p>
@@ -10759,25 +10653,7 @@
                 <w:szCs w:val="20"/>
                 <w:u w:val="single"/>
               </w:rPr>
-              <w:t>86</w:t>
-            </w:r>
-            <w:r>
-              <w:rPr>
-                <w:rFonts w:asciiTheme="majorBidi" w:hAnsiTheme="majorBidi" w:cstheme="majorBidi"/>
-                <w:sz w:val="20"/>
-                <w:szCs w:val="20"/>
-                <w:u w:val="single"/>
-              </w:rPr>
-              <w:t>.</w:t>
-            </w:r>
-            <w:r>
-              <w:rPr>
-                <w:rFonts w:asciiTheme="majorBidi" w:hAnsiTheme="majorBidi" w:cstheme="majorBidi"/>
-                <w:sz w:val="20"/>
-                <w:szCs w:val="20"/>
-                <w:u w:val="single"/>
-              </w:rPr>
-              <w:t>9</w:t>
+              <w:t>86.9</w:t>
             </w:r>
           </w:p>
           <w:p>
@@ -12055,39 +11931,7 @@
           <w:sz w:val="24"/>
           <w:szCs w:val="24"/>
         </w:rPr>
-        <w:t>[</w:t>
-      </w:r>
-      <w:r>
-        <w:rPr>
-          <w:rFonts w:ascii="Times New Roman" w:hAnsi="Times New Roman" w:cs="Times New Roman"/>
-          <w:sz w:val="24"/>
-          <w:szCs w:val="24"/>
-        </w:rPr>
-        <w:t>1</w:t>
-      </w:r>
-      <w:r>
-        <w:rPr>
-          <w:rFonts w:ascii="Times New Roman" w:hAnsi="Times New Roman" w:cs="Times New Roman"/>
-          <w:sz w:val="24"/>
-          <w:szCs w:val="24"/>
-        </w:rPr>
-        <w:t>] Age and Gender Classification using Convolutional Neural Networks</w:t>
-      </w:r>
-      <w:r>
-        <w:rPr>
-          <w:rFonts w:ascii="Times New Roman" w:hAnsi="Times New Roman" w:cs="Times New Roman"/>
-          <w:sz w:val="24"/>
-          <w:szCs w:val="24"/>
-        </w:rPr>
-        <w:t>,</w:t>
-      </w:r>
-      <w:r>
-        <w:rPr>
-          <w:rFonts w:ascii="Times New Roman" w:hAnsi="Times New Roman" w:cs="Times New Roman"/>
-          <w:sz w:val="24"/>
-          <w:szCs w:val="24"/>
-        </w:rPr>
-        <w:t xml:space="preserve"> </w:t>
+        <w:t xml:space="preserve">[1] Age and Gender Classification using Convolutional Neural Networks, </w:t>
       </w:r>
       <w:hyperlink r:id="rId12" w:history="1">
         <w:r>
@@ -12172,23 +12016,7 @@
           <w:sz w:val="24"/>
           <w:szCs w:val="24"/>
         </w:rPr>
-        <w:t>[</w:t>
-      </w:r>
-      <w:r>
-        <w:rPr>
-          <w:rFonts w:ascii="Times New Roman" w:hAnsi="Times New Roman" w:cs="Times New Roman"/>
-          <w:sz w:val="24"/>
-          <w:szCs w:val="24"/>
-        </w:rPr>
-        <w:t>3</w:t>
-      </w:r>
-      <w:r>
-        <w:rPr>
-          <w:rFonts w:ascii="Times New Roman" w:hAnsi="Times New Roman" w:cs="Times New Roman"/>
-          <w:sz w:val="24"/>
-          <w:szCs w:val="24"/>
-        </w:rPr>
-        <w:t xml:space="preserve">] </w:t>
+        <w:t xml:space="preserve">[3] </w:t>
       </w:r>
       <w:proofErr w:type="spellStart"/>
       <w:r>
@@ -12338,23 +12166,7 @@
           <w:sz w:val="24"/>
           <w:szCs w:val="24"/>
         </w:rPr>
-        <w:t>[</w:t>
-      </w:r>
-      <w:r>
-        <w:rPr>
-          <w:rFonts w:ascii="Times New Roman" w:hAnsi="Times New Roman" w:cs="Times New Roman"/>
-          <w:sz w:val="24"/>
-          <w:szCs w:val="24"/>
-        </w:rPr>
-        <w:t>4</w:t>
-      </w:r>
-      <w:r>
-        <w:rPr>
-          <w:rFonts w:ascii="Times New Roman" w:hAnsi="Times New Roman" w:cs="Times New Roman"/>
-          <w:sz w:val="24"/>
-          <w:szCs w:val="24"/>
-        </w:rPr>
-        <w:t xml:space="preserve">] </w:t>
+        <w:t xml:space="preserve">[4] </w:t>
       </w:r>
       <w:r>
         <w:rPr>
@@ -12495,23 +12307,7 @@
           <w:sz w:val="24"/>
           <w:szCs w:val="24"/>
         </w:rPr>
-        <w:t>[</w:t>
-      </w:r>
-      <w:r>
-        <w:rPr>
-          <w:rFonts w:ascii="Times New Roman" w:hAnsi="Times New Roman" w:cs="Times New Roman"/>
-          <w:sz w:val="24"/>
-          <w:szCs w:val="24"/>
-        </w:rPr>
-        <w:t>5</w:t>
-      </w:r>
-      <w:r>
-        <w:rPr>
-          <w:rFonts w:ascii="Times New Roman" w:hAnsi="Times New Roman" w:cs="Times New Roman"/>
-          <w:sz w:val="24"/>
-          <w:szCs w:val="24"/>
-        </w:rPr>
-        <w:t xml:space="preserve">] </w:t>
+        <w:t xml:space="preserve">[5] </w:t>
       </w:r>
       <w:r>
         <w:rPr>
@@ -12563,23 +12359,7 @@
           <w:sz w:val="24"/>
           <w:szCs w:val="24"/>
         </w:rPr>
-        <w:t>[</w:t>
-      </w:r>
-      <w:r>
-        <w:rPr>
-          <w:rFonts w:ascii="Times New Roman" w:hAnsi="Times New Roman" w:cs="Times New Roman"/>
-          <w:sz w:val="24"/>
-          <w:szCs w:val="24"/>
-        </w:rPr>
-        <w:t>6</w:t>
-      </w:r>
-      <w:r>
-        <w:rPr>
-          <w:rFonts w:ascii="Times New Roman" w:hAnsi="Times New Roman" w:cs="Times New Roman"/>
-          <w:sz w:val="24"/>
-          <w:szCs w:val="24"/>
-        </w:rPr>
-        <w:t xml:space="preserve">] </w:t>
+        <w:t xml:space="preserve">[6] </w:t>
       </w:r>
       <w:r>
         <w:rPr>
@@ -12661,7 +12441,6 @@
       <w:pgMar w:top="1440" w:right="1080" w:bottom="1440" w:left="1080" w:header="720" w:footer="720" w:gutter="0"/>
       <w:pgNumType w:start="0"/>
       <w:cols w:space="720"/>
-      <w:titlePg/>
       <w:docGrid w:linePitch="326"/>
     </w:sectPr>
   </w:body>
@@ -12694,37 +12473,6 @@
       <w:pStyle w:val="Footer"/>
       <w:jc w:val="center"/>
     </w:pPr>
-    <w:r>
-      <w:rPr>
-        <w:rFonts w:ascii="Calibri Light" w:eastAsia="Calibri Light" w:hAnsi="Calibri Light" w:cs="Calibri Light"/>
-      </w:rPr>
-      <w:fldChar w:fldCharType="begin"/>
-    </w:r>
-    <w:r>
-      <w:rPr>
-        <w:rFonts w:ascii="Calibri Light" w:eastAsia="Calibri Light" w:hAnsi="Calibri Light" w:cs="Calibri Light"/>
-      </w:rPr>
-      <w:instrText xml:space="preserve"> PAGE </w:instrText>
-    </w:r>
-    <w:r>
-      <w:rPr>
-        <w:rFonts w:ascii="Calibri Light" w:eastAsia="Calibri Light" w:hAnsi="Calibri Light" w:cs="Calibri Light"/>
-      </w:rPr>
-      <w:fldChar w:fldCharType="separate"/>
-    </w:r>
-    <w:r>
-      <w:rPr>
-        <w:rFonts w:ascii="Calibri Light" w:eastAsia="Calibri Light" w:hAnsi="Calibri Light" w:cs="Calibri Light"/>
-        <w:noProof/>
-      </w:rPr>
-      <w:t>1</w:t>
-    </w:r>
-    <w:r>
-      <w:rPr>
-        <w:rFonts w:ascii="Calibri Light" w:eastAsia="Calibri Light" w:hAnsi="Calibri Light" w:cs="Calibri Light"/>
-      </w:rPr>
-      <w:fldChar w:fldCharType="end"/>
-    </w:r>
   </w:p>
 </w:ftr>
 </file>
@@ -14313,6 +14061,8 @@
   </w:style>
   <w:style w:type="paragraph" w:styleId="Footer">
     <w:name w:val="footer"/>
+    <w:link w:val="FooterChar"/>
+    <w:uiPriority w:val="99"/>
     <w:pPr>
       <w:tabs>
         <w:tab w:val="center" w:pos="4320"/>
@@ -14717,6 +14467,20 @@
       <w:noProof/>
       <w:sz w:val="24"/>
       <w:szCs w:val="24"/>
+    </w:rPr>
+  </w:style>
+  <w:style w:type="character" w:customStyle="1" w:styleId="FooterChar">
+    <w:name w:val="Footer Char"/>
+    <w:basedOn w:val="DefaultParagraphFont"/>
+    <w:link w:val="Footer"/>
+    <w:uiPriority w:val="99"/>
+    <w:rsid w:val="00871FBA"/>
+    <w:rPr>
+      <w:rFonts w:ascii="Calibri" w:eastAsia="Calibri" w:hAnsi="Calibri" w:cs="Calibri"/>
+      <w:color w:val="000000"/>
+      <w:sz w:val="22"/>
+      <w:szCs w:val="22"/>
+      <w:u w:color="000000"/>
     </w:rPr>
   </w:style>
 </w:styles>
@@ -15800,7 +15564,7 @@
 </file>
 
 <file path=customXml/itemProps1.xml><?xml version="1.0" encoding="utf-8"?>
-<ds:datastoreItem xmlns:ds="http://schemas.openxmlformats.org/officeDocument/2006/customXml" ds:itemID="{98A91867-BD78-4E85-87FE-CA6A81FB687C}">
+<ds:datastoreItem xmlns:ds="http://schemas.openxmlformats.org/officeDocument/2006/customXml" ds:itemID="{76E91AEA-8F16-43E5-85AA-765519E7DE94}">
   <ds:schemaRefs>
     <ds:schemaRef ds:uri="http://schemas.openxmlformats.org/officeDocument/2006/bibliography"/>
   </ds:schemaRefs>

</xml_diff>